<commit_message>
added first template of sintesi dei goal
</commit_message>
<xml_diff>
--- a/requisiti/documento_di_progetto.docx
+++ b/requisiti/documento_di_progetto.docx
@@ -42,7 +42,7 @@
     </w:p>
     <w:p>
       <w:pPr>
-        <w:pStyle w:val="Heading2"/>
+        <w:pStyle w:val="Heading1"/>
         <w:rPr>
           <w:bCs/>
           <w:lang w:val="it-IT"/>
@@ -354,7 +354,7 @@
     </w:p>
     <w:p>
       <w:pPr>
-        <w:pStyle w:val="Heading2"/>
+        <w:pStyle w:val="Heading1"/>
         <w:rPr>
           <w:bCs/>
           <w:lang w:val="it-IT"/>
@@ -543,7 +543,7 @@
     </w:p>
     <w:p>
       <w:pPr>
-        <w:pStyle w:val="Heading2"/>
+        <w:pStyle w:val="Heading1"/>
         <w:rPr>
           <w:lang w:val="it-IT"/>
         </w:rPr>
@@ -558,12 +558,431 @@
     </w:p>
     <w:p>
       <w:pPr>
-        <w:rPr>
-          <w:lang w:val="it-IT"/>
-        </w:rPr>
-      </w:pPr>
+        <w:pStyle w:val="Heading2"/>
+        <w:rPr>
+          <w:lang w:val="it-IT"/>
+        </w:rPr>
+      </w:pPr>
+      <w:r>
+        <w:rPr>
+          <w:lang w:val="it-IT"/>
+        </w:rPr>
+        <w:t>Goal tema comune:</w:t>
+      </w:r>
+    </w:p>
+    <w:p>
+      <w:pPr>
+        <w:pStyle w:val="ListParagraph"/>
+        <w:numPr>
+          <w:ilvl w:val="0"/>
+          <w:numId w:val="4"/>
+        </w:numPr>
+        <w:rPr>
+          <w:lang w:val="it-IT"/>
+        </w:rPr>
+      </w:pPr>
+      <w:r>
+        <w:rPr>
+          <w:lang w:val="it-IT"/>
+        </w:rPr>
+        <w:t>Obiettivi Client</w:t>
+      </w:r>
+    </w:p>
+    <w:p>
+      <w:pPr>
+        <w:pStyle w:val="ListParagraph"/>
+        <w:numPr>
+          <w:ilvl w:val="1"/>
+          <w:numId w:val="4"/>
+        </w:numPr>
+        <w:rPr>
+          <w:lang w:val="it-IT"/>
+        </w:rPr>
+      </w:pPr>
+      <w:r>
+        <w:rPr>
+          <w:lang w:val="it-IT"/>
+        </w:rPr>
+        <w:t xml:space="preserve">Generate </w:t>
+      </w:r>
+      <w:proofErr w:type="spellStart"/>
+      <w:r>
+        <w:rPr>
+          <w:lang w:val="it-IT"/>
+        </w:rPr>
+        <w:t>Request</w:t>
+      </w:r>
+      <w:proofErr w:type="spellEnd"/>
+      <w:r>
+        <w:rPr>
+          <w:lang w:val="it-IT"/>
+        </w:rPr>
+        <w:t>:</w:t>
+      </w:r>
+    </w:p>
+    <w:p>
+      <w:pPr>
+        <w:pStyle w:val="ListParagraph"/>
+        <w:ind w:left="1440"/>
+        <w:rPr>
+          <w:lang w:val="it-IT"/>
+        </w:rPr>
+      </w:pPr>
+      <w:r>
+        <w:rPr>
+          <w:lang w:val="it-IT"/>
+        </w:rPr>
+        <w:t xml:space="preserve">Generare un </w:t>
+      </w:r>
+      <w:proofErr w:type="spellStart"/>
+      <w:r>
+        <w:rPr>
+          <w:lang w:val="it-IT"/>
+        </w:rPr>
+        <w:t>Request</w:t>
+      </w:r>
+      <w:proofErr w:type="spellEnd"/>
+      <w:r>
+        <w:rPr>
+          <w:lang w:val="it-IT"/>
+        </w:rPr>
+        <w:t xml:space="preserve"> Object (ovvero una call </w:t>
+      </w:r>
+      <w:proofErr w:type="spellStart"/>
+      <w:r>
+        <w:rPr>
+          <w:lang w:val="it-IT"/>
+        </w:rPr>
+        <w:t>rpc</w:t>
+      </w:r>
+      <w:proofErr w:type="spellEnd"/>
+      <w:r>
+        <w:rPr>
+          <w:lang w:val="it-IT"/>
+        </w:rPr>
+        <w:t xml:space="preserve">). </w:t>
+      </w:r>
+    </w:p>
+    <w:p>
+      <w:pPr>
+        <w:pStyle w:val="ListParagraph"/>
+        <w:numPr>
+          <w:ilvl w:val="1"/>
+          <w:numId w:val="4"/>
+        </w:numPr>
+        <w:rPr>
+          <w:lang w:val="it-IT"/>
+        </w:rPr>
+      </w:pPr>
+      <w:proofErr w:type="spellStart"/>
+      <w:r>
+        <w:rPr>
+          <w:lang w:val="it-IT"/>
+        </w:rPr>
+        <w:t>Handle</w:t>
+      </w:r>
+      <w:proofErr w:type="spellEnd"/>
+      <w:r>
+        <w:rPr>
+          <w:lang w:val="it-IT"/>
+        </w:rPr>
+        <w:t xml:space="preserve"> </w:t>
+      </w:r>
+      <w:proofErr w:type="spellStart"/>
+      <w:r>
+        <w:rPr>
+          <w:lang w:val="it-IT"/>
+        </w:rPr>
+        <w:t>Response</w:t>
+      </w:r>
+      <w:proofErr w:type="spellEnd"/>
+    </w:p>
+    <w:p>
+      <w:pPr>
+        <w:pStyle w:val="ListParagraph"/>
+        <w:numPr>
+          <w:ilvl w:val="0"/>
+          <w:numId w:val="4"/>
+        </w:numPr>
+        <w:rPr>
+          <w:lang w:val="it-IT"/>
+        </w:rPr>
+      </w:pPr>
+      <w:r>
+        <w:rPr>
+          <w:lang w:val="it-IT"/>
+        </w:rPr>
+        <w:t>Obiettivi Server</w:t>
+      </w:r>
+    </w:p>
+    <w:p>
+      <w:pPr>
+        <w:pStyle w:val="ListParagraph"/>
+        <w:numPr>
+          <w:ilvl w:val="1"/>
+          <w:numId w:val="4"/>
+        </w:numPr>
+        <w:rPr>
+          <w:lang w:val="it-IT"/>
+        </w:rPr>
+      </w:pPr>
+      <w:r>
+        <w:rPr>
+          <w:lang w:val="it-IT"/>
+        </w:rPr>
+        <w:t xml:space="preserve">Generate </w:t>
+      </w:r>
+      <w:proofErr w:type="spellStart"/>
+      <w:r>
+        <w:rPr>
+          <w:lang w:val="it-IT"/>
+        </w:rPr>
+        <w:t>Response</w:t>
+      </w:r>
+      <w:proofErr w:type="spellEnd"/>
+    </w:p>
+    <w:p>
+      <w:pPr>
+        <w:pStyle w:val="ListParagraph"/>
+        <w:numPr>
+          <w:ilvl w:val="1"/>
+          <w:numId w:val="4"/>
+        </w:numPr>
+        <w:rPr>
+          <w:lang w:val="it-IT"/>
+        </w:rPr>
+      </w:pPr>
+      <w:proofErr w:type="spellStart"/>
+      <w:r>
+        <w:rPr>
+          <w:lang w:val="it-IT"/>
+        </w:rPr>
+        <w:t>Handle</w:t>
+      </w:r>
+      <w:proofErr w:type="spellEnd"/>
+      <w:r>
+        <w:rPr>
+          <w:lang w:val="it-IT"/>
+        </w:rPr>
+        <w:t xml:space="preserve"> </w:t>
+      </w:r>
+      <w:proofErr w:type="spellStart"/>
+      <w:r>
+        <w:rPr>
+          <w:lang w:val="it-IT"/>
+        </w:rPr>
+        <w:t>Request</w:t>
+      </w:r>
+      <w:proofErr w:type="spellEnd"/>
+    </w:p>
+    <w:p>
+      <w:pPr>
+        <w:pStyle w:val="Heading1"/>
+        <w:rPr>
+          <w:lang w:val="it-IT"/>
+        </w:rPr>
+      </w:pPr>
+    </w:p>
+    <w:p>
+      <w:pPr>
+        <w:pStyle w:val="Heading2"/>
+        <w:rPr>
+          <w:lang w:val="it-IT"/>
+        </w:rPr>
+      </w:pPr>
+      <w:r>
+        <w:rPr>
+          <w:lang w:val="it-IT"/>
+        </w:rPr>
+        <w:t>Goal tema B) Broker</w:t>
+      </w:r>
+    </w:p>
+    <w:p>
+      <w:pPr>
+        <w:pStyle w:val="ListParagraph"/>
+        <w:numPr>
+          <w:ilvl w:val="0"/>
+          <w:numId w:val="5"/>
+        </w:numPr>
+        <w:rPr>
+          <w:lang w:val="it-IT"/>
+        </w:rPr>
+      </w:pPr>
+      <w:r>
+        <w:rPr>
+          <w:lang w:val="it-IT"/>
+        </w:rPr>
+        <w:t>Obiettivi Client</w:t>
+      </w:r>
+    </w:p>
+    <w:p>
+      <w:pPr>
+        <w:pStyle w:val="ListParagraph"/>
+        <w:numPr>
+          <w:ilvl w:val="1"/>
+          <w:numId w:val="5"/>
+        </w:numPr>
+        <w:rPr>
+          <w:lang w:val="it-IT"/>
+        </w:rPr>
+      </w:pPr>
+      <w:proofErr w:type="spellStart"/>
+      <w:r>
+        <w:rPr>
+          <w:lang w:val="it-IT"/>
+        </w:rPr>
+        <w:t>Invoke</w:t>
+      </w:r>
+      <w:proofErr w:type="spellEnd"/>
+      <w:r>
+        <w:rPr>
+          <w:lang w:val="it-IT"/>
+        </w:rPr>
+        <w:t xml:space="preserve"> a Service:</w:t>
+      </w:r>
+    </w:p>
+    <w:p>
+      <w:pPr>
+        <w:pStyle w:val="ListParagraph"/>
+        <w:ind w:left="1440"/>
+        <w:rPr>
+          <w:lang w:val="it-IT"/>
+        </w:rPr>
+      </w:pPr>
+      <w:r>
+        <w:rPr>
+          <w:lang w:val="it-IT"/>
+        </w:rPr>
+        <w:t>Invocare un servizio fra quelli registrati nel Broker.</w:t>
+      </w:r>
+    </w:p>
+    <w:p>
+      <w:pPr>
+        <w:pStyle w:val="ListParagraph"/>
+        <w:numPr>
+          <w:ilvl w:val="1"/>
+          <w:numId w:val="5"/>
+        </w:numPr>
+      </w:pPr>
+      <w:r>
+        <w:t>Request a list of desired services</w:t>
+      </w:r>
+      <w:r>
+        <w:t>:</w:t>
+      </w:r>
+    </w:p>
+    <w:p>
+      <w:pPr>
+        <w:pStyle w:val="ListParagraph"/>
+        <w:ind w:left="1440"/>
+        <w:rPr>
+          <w:lang w:val="it-IT"/>
+        </w:rPr>
+      </w:pPr>
+      <w:r>
+        <w:rPr>
+          <w:lang w:val="it-IT"/>
+        </w:rPr>
+        <w:t>Richiedere una lista</w:t>
+      </w:r>
+      <w:r>
+        <w:rPr>
+          <w:lang w:val="it-IT"/>
+        </w:rPr>
+        <w:t>,</w:t>
+      </w:r>
+      <w:r>
+        <w:rPr>
+          <w:lang w:val="it-IT"/>
+        </w:rPr>
+        <w:t xml:space="preserve"> </w:t>
+      </w:r>
+      <w:r>
+        <w:rPr>
+          <w:lang w:val="it-IT"/>
+        </w:rPr>
+        <w:t>basata su una ricerca</w:t>
+      </w:r>
+      <w:r>
+        <w:rPr>
+          <w:lang w:val="it-IT"/>
+        </w:rPr>
+        <w:t>,</w:t>
+      </w:r>
+      <w:r>
+        <w:rPr>
+          <w:lang w:val="it-IT"/>
+        </w:rPr>
+        <w:t xml:space="preserve"> di servizi registrati nel Broker</w:t>
+      </w:r>
+      <w:r>
+        <w:rPr>
+          <w:lang w:val="it-IT"/>
+        </w:rPr>
+        <w:t>.</w:t>
+      </w:r>
       <w:bookmarkStart w:id="0" w:name="_GoBack"/>
       <w:bookmarkEnd w:id="0"/>
+    </w:p>
+    <w:p>
+      <w:pPr>
+        <w:pStyle w:val="ListParagraph"/>
+        <w:numPr>
+          <w:ilvl w:val="0"/>
+          <w:numId w:val="5"/>
+        </w:numPr>
+        <w:rPr>
+          <w:lang w:val="it-IT"/>
+        </w:rPr>
+      </w:pPr>
+      <w:r>
+        <w:rPr>
+          <w:lang w:val="it-IT"/>
+        </w:rPr>
+        <w:t>Obiettivi Server</w:t>
+      </w:r>
+    </w:p>
+    <w:p>
+      <w:pPr>
+        <w:pStyle w:val="ListParagraph"/>
+        <w:numPr>
+          <w:ilvl w:val="1"/>
+          <w:numId w:val="5"/>
+        </w:numPr>
+        <w:rPr>
+          <w:lang w:val="it-IT"/>
+        </w:rPr>
+      </w:pPr>
+    </w:p>
+    <w:p>
+      <w:pPr>
+        <w:pStyle w:val="ListParagraph"/>
+        <w:numPr>
+          <w:ilvl w:val="0"/>
+          <w:numId w:val="5"/>
+        </w:numPr>
+        <w:rPr>
+          <w:lang w:val="it-IT"/>
+        </w:rPr>
+      </w:pPr>
+      <w:r>
+        <w:rPr>
+          <w:lang w:val="it-IT"/>
+        </w:rPr>
+        <w:t>Obiettivi Broker</w:t>
+      </w:r>
+    </w:p>
+    <w:p>
+      <w:pPr>
+        <w:pStyle w:val="ListParagraph"/>
+        <w:numPr>
+          <w:ilvl w:val="1"/>
+          <w:numId w:val="5"/>
+        </w:numPr>
+        <w:rPr>
+          <w:lang w:val="it-IT"/>
+        </w:rPr>
+      </w:pPr>
     </w:p>
     <w:sectPr>
       <w:pgSz w:w="11900" w:h="16840"/>
@@ -1024,6 +1443,232 @@
       </w:rPr>
     </w:lvl>
   </w:abstractNum>
+  <w:abstractNum w:abstractNumId="3">
+    <w:nsid w:val="40677D9E"/>
+    <w:multiLevelType w:val="hybridMultilevel"/>
+    <w:tmpl w:val="D3D8833C"/>
+    <w:lvl w:ilvl="0" w:tplc="08090001">
+      <w:start w:val="1"/>
+      <w:numFmt w:val="bullet"/>
+      <w:lvlText w:val=""/>
+      <w:lvlJc w:val="left"/>
+      <w:pPr>
+        <w:ind w:left="720" w:hanging="360"/>
+      </w:pPr>
+      <w:rPr>
+        <w:rFonts w:ascii="Symbol" w:hAnsi="Symbol" w:hint="default"/>
+      </w:rPr>
+    </w:lvl>
+    <w:lvl w:ilvl="1" w:tplc="08090003">
+      <w:start w:val="1"/>
+      <w:numFmt w:val="bullet"/>
+      <w:lvlText w:val="o"/>
+      <w:lvlJc w:val="left"/>
+      <w:pPr>
+        <w:ind w:left="1440" w:hanging="360"/>
+      </w:pPr>
+      <w:rPr>
+        <w:rFonts w:ascii="Courier New" w:hAnsi="Courier New" w:cs="Courier New" w:hint="default"/>
+      </w:rPr>
+    </w:lvl>
+    <w:lvl w:ilvl="2" w:tplc="08090005" w:tentative="1">
+      <w:start w:val="1"/>
+      <w:numFmt w:val="bullet"/>
+      <w:lvlText w:val=""/>
+      <w:lvlJc w:val="left"/>
+      <w:pPr>
+        <w:ind w:left="2160" w:hanging="360"/>
+      </w:pPr>
+      <w:rPr>
+        <w:rFonts w:ascii="Wingdings" w:hAnsi="Wingdings" w:hint="default"/>
+      </w:rPr>
+    </w:lvl>
+    <w:lvl w:ilvl="3" w:tplc="08090001" w:tentative="1">
+      <w:start w:val="1"/>
+      <w:numFmt w:val="bullet"/>
+      <w:lvlText w:val=""/>
+      <w:lvlJc w:val="left"/>
+      <w:pPr>
+        <w:ind w:left="2880" w:hanging="360"/>
+      </w:pPr>
+      <w:rPr>
+        <w:rFonts w:ascii="Symbol" w:hAnsi="Symbol" w:hint="default"/>
+      </w:rPr>
+    </w:lvl>
+    <w:lvl w:ilvl="4" w:tplc="08090003" w:tentative="1">
+      <w:start w:val="1"/>
+      <w:numFmt w:val="bullet"/>
+      <w:lvlText w:val="o"/>
+      <w:lvlJc w:val="left"/>
+      <w:pPr>
+        <w:ind w:left="3600" w:hanging="360"/>
+      </w:pPr>
+      <w:rPr>
+        <w:rFonts w:ascii="Courier New" w:hAnsi="Courier New" w:cs="Courier New" w:hint="default"/>
+      </w:rPr>
+    </w:lvl>
+    <w:lvl w:ilvl="5" w:tplc="08090005" w:tentative="1">
+      <w:start w:val="1"/>
+      <w:numFmt w:val="bullet"/>
+      <w:lvlText w:val=""/>
+      <w:lvlJc w:val="left"/>
+      <w:pPr>
+        <w:ind w:left="4320" w:hanging="360"/>
+      </w:pPr>
+      <w:rPr>
+        <w:rFonts w:ascii="Wingdings" w:hAnsi="Wingdings" w:hint="default"/>
+      </w:rPr>
+    </w:lvl>
+    <w:lvl w:ilvl="6" w:tplc="08090001" w:tentative="1">
+      <w:start w:val="1"/>
+      <w:numFmt w:val="bullet"/>
+      <w:lvlText w:val=""/>
+      <w:lvlJc w:val="left"/>
+      <w:pPr>
+        <w:ind w:left="5040" w:hanging="360"/>
+      </w:pPr>
+      <w:rPr>
+        <w:rFonts w:ascii="Symbol" w:hAnsi="Symbol" w:hint="default"/>
+      </w:rPr>
+    </w:lvl>
+    <w:lvl w:ilvl="7" w:tplc="08090003" w:tentative="1">
+      <w:start w:val="1"/>
+      <w:numFmt w:val="bullet"/>
+      <w:lvlText w:val="o"/>
+      <w:lvlJc w:val="left"/>
+      <w:pPr>
+        <w:ind w:left="5760" w:hanging="360"/>
+      </w:pPr>
+      <w:rPr>
+        <w:rFonts w:ascii="Courier New" w:hAnsi="Courier New" w:cs="Courier New" w:hint="default"/>
+      </w:rPr>
+    </w:lvl>
+    <w:lvl w:ilvl="8" w:tplc="08090005" w:tentative="1">
+      <w:start w:val="1"/>
+      <w:numFmt w:val="bullet"/>
+      <w:lvlText w:val=""/>
+      <w:lvlJc w:val="left"/>
+      <w:pPr>
+        <w:ind w:left="6480" w:hanging="360"/>
+      </w:pPr>
+      <w:rPr>
+        <w:rFonts w:ascii="Wingdings" w:hAnsi="Wingdings" w:hint="default"/>
+      </w:rPr>
+    </w:lvl>
+  </w:abstractNum>
+  <w:abstractNum w:abstractNumId="4">
+    <w:nsid w:val="7EA90065"/>
+    <w:multiLevelType w:val="hybridMultilevel"/>
+    <w:tmpl w:val="107499E0"/>
+    <w:lvl w:ilvl="0" w:tplc="08090001">
+      <w:start w:val="1"/>
+      <w:numFmt w:val="bullet"/>
+      <w:lvlText w:val=""/>
+      <w:lvlJc w:val="left"/>
+      <w:pPr>
+        <w:ind w:left="720" w:hanging="360"/>
+      </w:pPr>
+      <w:rPr>
+        <w:rFonts w:ascii="Symbol" w:hAnsi="Symbol" w:hint="default"/>
+      </w:rPr>
+    </w:lvl>
+    <w:lvl w:ilvl="1" w:tplc="08090003">
+      <w:start w:val="1"/>
+      <w:numFmt w:val="bullet"/>
+      <w:lvlText w:val="o"/>
+      <w:lvlJc w:val="left"/>
+      <w:pPr>
+        <w:ind w:left="1440" w:hanging="360"/>
+      </w:pPr>
+      <w:rPr>
+        <w:rFonts w:ascii="Courier New" w:hAnsi="Courier New" w:cs="Courier New" w:hint="default"/>
+      </w:rPr>
+    </w:lvl>
+    <w:lvl w:ilvl="2" w:tplc="08090005" w:tentative="1">
+      <w:start w:val="1"/>
+      <w:numFmt w:val="bullet"/>
+      <w:lvlText w:val=""/>
+      <w:lvlJc w:val="left"/>
+      <w:pPr>
+        <w:ind w:left="2160" w:hanging="360"/>
+      </w:pPr>
+      <w:rPr>
+        <w:rFonts w:ascii="Wingdings" w:hAnsi="Wingdings" w:hint="default"/>
+      </w:rPr>
+    </w:lvl>
+    <w:lvl w:ilvl="3" w:tplc="08090001" w:tentative="1">
+      <w:start w:val="1"/>
+      <w:numFmt w:val="bullet"/>
+      <w:lvlText w:val=""/>
+      <w:lvlJc w:val="left"/>
+      <w:pPr>
+        <w:ind w:left="2880" w:hanging="360"/>
+      </w:pPr>
+      <w:rPr>
+        <w:rFonts w:ascii="Symbol" w:hAnsi="Symbol" w:hint="default"/>
+      </w:rPr>
+    </w:lvl>
+    <w:lvl w:ilvl="4" w:tplc="08090003" w:tentative="1">
+      <w:start w:val="1"/>
+      <w:numFmt w:val="bullet"/>
+      <w:lvlText w:val="o"/>
+      <w:lvlJc w:val="left"/>
+      <w:pPr>
+        <w:ind w:left="3600" w:hanging="360"/>
+      </w:pPr>
+      <w:rPr>
+        <w:rFonts w:ascii="Courier New" w:hAnsi="Courier New" w:cs="Courier New" w:hint="default"/>
+      </w:rPr>
+    </w:lvl>
+    <w:lvl w:ilvl="5" w:tplc="08090005" w:tentative="1">
+      <w:start w:val="1"/>
+      <w:numFmt w:val="bullet"/>
+      <w:lvlText w:val=""/>
+      <w:lvlJc w:val="left"/>
+      <w:pPr>
+        <w:ind w:left="4320" w:hanging="360"/>
+      </w:pPr>
+      <w:rPr>
+        <w:rFonts w:ascii="Wingdings" w:hAnsi="Wingdings" w:hint="default"/>
+      </w:rPr>
+    </w:lvl>
+    <w:lvl w:ilvl="6" w:tplc="08090001" w:tentative="1">
+      <w:start w:val="1"/>
+      <w:numFmt w:val="bullet"/>
+      <w:lvlText w:val=""/>
+      <w:lvlJc w:val="left"/>
+      <w:pPr>
+        <w:ind w:left="5040" w:hanging="360"/>
+      </w:pPr>
+      <w:rPr>
+        <w:rFonts w:ascii="Symbol" w:hAnsi="Symbol" w:hint="default"/>
+      </w:rPr>
+    </w:lvl>
+    <w:lvl w:ilvl="7" w:tplc="08090003" w:tentative="1">
+      <w:start w:val="1"/>
+      <w:numFmt w:val="bullet"/>
+      <w:lvlText w:val="o"/>
+      <w:lvlJc w:val="left"/>
+      <w:pPr>
+        <w:ind w:left="5760" w:hanging="360"/>
+      </w:pPr>
+      <w:rPr>
+        <w:rFonts w:ascii="Courier New" w:hAnsi="Courier New" w:cs="Courier New" w:hint="default"/>
+      </w:rPr>
+    </w:lvl>
+    <w:lvl w:ilvl="8" w:tplc="08090005" w:tentative="1">
+      <w:start w:val="1"/>
+      <w:numFmt w:val="bullet"/>
+      <w:lvlText w:val=""/>
+      <w:lvlJc w:val="left"/>
+      <w:pPr>
+        <w:ind w:left="6480" w:hanging="360"/>
+      </w:pPr>
+      <w:rPr>
+        <w:rFonts w:ascii="Wingdings" w:hAnsi="Wingdings" w:hint="default"/>
+      </w:rPr>
+    </w:lvl>
+  </w:abstractNum>
   <w:num w:numId="1">
     <w:abstractNumId w:val="1"/>
   </w:num>
@@ -1032,6 +1677,12 @@
   </w:num>
   <w:num w:numId="3">
     <w:abstractNumId w:val="0"/>
+  </w:num>
+  <w:num w:numId="4">
+    <w:abstractNumId w:val="3"/>
+  </w:num>
+  <w:num w:numId="5">
+    <w:abstractNumId w:val="4"/>
   </w:num>
 </w:numbering>
 </file>
@@ -1441,6 +2092,28 @@
       <w:rFonts w:ascii="Garamond" w:hAnsi="Garamond"/>
     </w:rPr>
   </w:style>
+  <w:style w:type="paragraph" w:styleId="Heading1">
+    <w:name w:val="heading 1"/>
+    <w:basedOn w:val="Normal"/>
+    <w:next w:val="Normal"/>
+    <w:link w:val="Heading1Char"/>
+    <w:uiPriority w:val="9"/>
+    <w:qFormat/>
+    <w:rsid w:val="000D5CDA"/>
+    <w:pPr>
+      <w:keepNext/>
+      <w:keepLines/>
+      <w:spacing w:before="240"/>
+      <w:outlineLvl w:val="0"/>
+    </w:pPr>
+    <w:rPr>
+      <w:rFonts w:eastAsiaTheme="majorEastAsia" w:cstheme="majorBidi"/>
+      <w:b/>
+      <w:color w:val="000000" w:themeColor="text1"/>
+      <w:sz w:val="32"/>
+      <w:szCs w:val="32"/>
+    </w:rPr>
+  </w:style>
   <w:style w:type="paragraph" w:styleId="Heading2">
     <w:name w:val="heading 2"/>
     <w:basedOn w:val="Normal"/>
@@ -1467,6 +2140,7 @@
   <w:style w:type="character" w:default="1" w:styleId="DefaultParagraphFont">
     <w:name w:val="Default Paragraph Font"/>
     <w:uiPriority w:val="1"/>
+    <w:semiHidden/>
     <w:unhideWhenUsed/>
   </w:style>
   <w:style w:type="table" w:default="1" w:styleId="TableNormal">
@@ -1548,6 +2222,31 @@
       <w:sz w:val="26"/>
       <w:szCs w:val="26"/>
     </w:rPr>
+  </w:style>
+  <w:style w:type="character" w:customStyle="1" w:styleId="Heading1Char">
+    <w:name w:val="Heading 1 Char"/>
+    <w:basedOn w:val="DefaultParagraphFont"/>
+    <w:link w:val="Heading1"/>
+    <w:uiPriority w:val="9"/>
+    <w:rsid w:val="000D5CDA"/>
+    <w:rPr>
+      <w:rFonts w:ascii="Garamond" w:eastAsiaTheme="majorEastAsia" w:hAnsi="Garamond" w:cstheme="majorBidi"/>
+      <w:b/>
+      <w:color w:val="000000" w:themeColor="text1"/>
+      <w:sz w:val="32"/>
+      <w:szCs w:val="32"/>
+    </w:rPr>
+  </w:style>
+  <w:style w:type="paragraph" w:styleId="ListParagraph">
+    <w:name w:val="List Paragraph"/>
+    <w:basedOn w:val="Normal"/>
+    <w:uiPriority w:val="34"/>
+    <w:qFormat/>
+    <w:rsid w:val="007C48CA"/>
+    <w:pPr>
+      <w:ind w:left="720"/>
+      <w:contextualSpacing/>
+    </w:pPr>
   </w:style>
 </w:styles>
 </file>

</xml_diff>